<commit_message>
Linux - ShellScript - Revisão do contéudo
</commit_message>
<xml_diff>
--- a/Linux/ShellScript/Apostila de Shell Script.docx
+++ b/Linux/ShellScript/Apostila de Shell Script.docx
@@ -326,7 +326,37 @@
           <w:u w:val="none"/>
           <w:lang w:val="pt-BR"/>
         </w:rPr>
-        <w:t xml:space="preserve">Arquivo de configuração incializado ao </w:t>
+        <w:t>Arquivo de configuração in</w:t>
+      </w:r>
+      <w:r>
+        <w:rPr>
+          <w:rFonts w:cs="Bahnschrift Light SemiCondensed"/>
+          <w:b w:val="false"/>
+          <w:bCs w:val="false"/>
+          <w:i w:val="false"/>
+          <w:iCs w:val="false"/>
+          <w:color w:val="auto"/>
+          <w:sz w:val="24"/>
+          <w:szCs w:val="24"/>
+          <w:u w:val="none"/>
+          <w:lang w:val="pt-BR"/>
+        </w:rPr>
+        <w:t>i</w:t>
+      </w:r>
+      <w:r>
+        <w:rPr>
+          <w:rFonts w:cs="Bahnschrift Light SemiCondensed"/>
+          <w:b w:val="false"/>
+          <w:bCs w:val="false"/>
+          <w:i w:val="false"/>
+          <w:iCs w:val="false"/>
+          <w:color w:val="auto"/>
+          <w:sz w:val="24"/>
+          <w:szCs w:val="24"/>
+          <w:u w:val="none"/>
+          <w:lang w:val="pt-BR"/>
+        </w:rPr>
+        <w:t xml:space="preserve">cializado ao </w:t>
         <w:tab/>
         <w:t>iniciar um novo terminal bash.</w:t>
       </w:r>
@@ -3683,7 +3713,10 @@
         </w:rPr>
       </w:pPr>
       <w:r>
-        <w:rPr/>
+        <w:rPr>
+          <w:b/>
+          <w:bCs/>
+        </w:rPr>
       </w:r>
     </w:p>
     <w:p>
@@ -8379,15 +8412,7 @@
           <w:bCs w:val="false"/>
           <w:u w:val="single"/>
         </w:rPr>
-        <w:t>coluna</w:t>
-      </w:r>
-      <w:r>
-        <w:rPr>
-          <w:b w:val="false"/>
-          <w:bCs w:val="false"/>
-          <w:u w:val="single"/>
-        </w:rPr>
-        <w:t>s</w:t>
+        <w:t>colunas</w:t>
       </w:r>
       <w:r>
         <w:rPr>
@@ -9375,22 +9400,7 @@
           <w:u w:val="none"/>
           <w:lang w:val="pt-BR"/>
         </w:rPr>
-        <w:t>dialog --</w:t>
-      </w:r>
-      <w:r>
-        <w:rPr>
-          <w:rFonts w:cs="Bahnschrift Light SemiCondensed"/>
-          <w:b/>
-          <w:bCs/>
-          <w:i w:val="false"/>
-          <w:iCs w:val="false"/>
-          <w:color w:val="auto"/>
-          <w:sz w:val="24"/>
-          <w:szCs w:val="24"/>
-          <w:u w:val="none"/>
-          <w:lang w:val="pt-BR"/>
-        </w:rPr>
-        <w:t>title “</w:t>
+        <w:t>dialog --title “</w:t>
       </w:r>
       <w:r>
         <w:rPr>
@@ -9420,37 +9430,7 @@
           <w:u w:val="none"/>
           <w:lang w:val="pt-BR"/>
         </w:rPr>
-        <w:t>”</w:t>
-      </w:r>
-      <w:r>
-        <w:rPr>
-          <w:rFonts w:cs="Bahnschrift Light SemiCondensed"/>
-          <w:b/>
-          <w:bCs/>
-          <w:i w:val="false"/>
-          <w:iCs w:val="false"/>
-          <w:color w:val="auto"/>
-          <w:sz w:val="24"/>
-          <w:szCs w:val="24"/>
-          <w:u w:val="none"/>
-          <w:lang w:val="pt-BR"/>
-        </w:rPr>
-        <w:t xml:space="preserve"> --</w:t>
-      </w:r>
-      <w:r>
-        <w:rPr>
-          <w:rFonts w:cs="Bahnschrift Light SemiCondensed"/>
-          <w:b/>
-          <w:bCs/>
-          <w:i w:val="false"/>
-          <w:iCs w:val="false"/>
-          <w:color w:val="auto"/>
-          <w:sz w:val="24"/>
-          <w:szCs w:val="24"/>
-          <w:u w:val="none"/>
-          <w:lang w:val="pt-BR"/>
-        </w:rPr>
-        <w:t>msgbox “</w:t>
+        <w:t>” --msgbox “</w:t>
       </w:r>
       <w:r>
         <w:rPr>

</xml_diff>